<commit_message>
add + button UI
</commit_message>
<xml_diff>
--- a/plan/optimization plan.docx
+++ b/plan/optimization plan.docx
@@ -97,22 +97,38 @@
           <w:ilvl w:val="0"/>
           <w:numId w:val="1"/>
         </w:numPr>
-      </w:pPr>
-      <w:r>
+        <w:rPr>
+          <w:color w:val="76923C" w:themeColor="accent3" w:themeShade="BF"/>
+        </w:rPr>
+      </w:pPr>
+      <w:r>
+        <w:rPr>
+          <w:color w:val="76923C" w:themeColor="accent3" w:themeShade="BF"/>
+        </w:rPr>
         <w:t>N</w:t>
       </w:r>
       <w:r>
         <w:rPr>
           <w:rFonts w:hint="eastAsia"/>
+          <w:color w:val="76923C" w:themeColor="accent3" w:themeShade="BF"/>
         </w:rPr>
         <w:t>appy record</w:t>
       </w:r>
       <w:r>
         <w:rPr>
           <w:rFonts w:hint="eastAsia"/>
+          <w:color w:val="76923C" w:themeColor="accent3" w:themeShade="BF"/>
         </w:rPr>
         <w:t xml:space="preserve"> /Tim</w:t>
       </w:r>
+      <w:r>
+        <w:rPr>
+          <w:color w:val="76923C" w:themeColor="accent3" w:themeShade="BF"/>
+        </w:rPr>
+        <w:t xml:space="preserve"> Done</w:t>
+      </w:r>
+      <w:bookmarkStart w:id="0" w:name="_GoBack"/>
+      <w:bookmarkEnd w:id="0"/>
     </w:p>
     <w:p>
       <w:pPr>
@@ -255,8 +271,6 @@
         </w:rPr>
         <w:t xml:space="preserve"> </w:t>
       </w:r>
-      <w:bookmarkStart w:id="0" w:name="_GoBack"/>
-      <w:bookmarkEnd w:id="0"/>
     </w:p>
     <w:p>
       <w:pPr>

</xml_diff>

<commit_message>
baby info page keboard cancel connect to panel cancel
</commit_message>
<xml_diff>
--- a/plan/optimization plan.docx
+++ b/plan/optimization plan.docx
@@ -158,13 +158,57 @@
         <w:rPr>
           <w:rFonts w:hint="eastAsia"/>
         </w:rPr>
-        <w:t>cancel</w:t>
-      </w:r>
-    </w:p>
-    <w:p>
-      <w:pPr>
-        <w:pStyle w:val="ListParagraph"/>
-      </w:pPr>
+        <w:t>cance</w:t>
+      </w:r>
+      <w:r>
+        <w:t xml:space="preserve">l </w:t>
+      </w:r>
+      <w:r>
+        <w:t xml:space="preserve"> </w:t>
+      </w:r>
+      <w:r>
+        <w:rPr>
+          <w:rFonts w:hint="eastAsia"/>
+        </w:rPr>
+        <w:t xml:space="preserve"> </w:t>
+      </w:r>
+      <w:r>
+        <w:rPr>
+          <w:color w:val="548DD4" w:themeColor="text2" w:themeTint="99"/>
+        </w:rPr>
+        <w:t>/</w:t>
+      </w:r>
+      <w:r>
+        <w:rPr>
+          <w:rFonts w:hint="eastAsia"/>
+          <w:color w:val="548DD4" w:themeColor="text2" w:themeTint="99"/>
+        </w:rPr>
+        <w:t>Ya</w:t>
+      </w:r>
+      <w:r>
+        <w:rPr>
+          <w:rFonts w:hint="eastAsia"/>
+        </w:rPr>
+        <w:t xml:space="preserve">  </w:t>
+      </w:r>
+      <w:r>
+        <w:rPr>
+          <w:color w:val="548DD4" w:themeColor="text2" w:themeTint="99"/>
+        </w:rPr>
+        <w:t xml:space="preserve">Done </w:t>
+      </w:r>
+      <w:r>
+        <w:rPr>
+          <w:color w:val="548DD4" w:themeColor="text2" w:themeTint="99"/>
+        </w:rPr>
+        <w:t xml:space="preserve"> </w:t>
+      </w:r>
+      <w:r>
+        <w:rPr>
+          <w:color w:val="548DD4" w:themeColor="text2" w:themeTint="99"/>
+        </w:rPr>
+        <w:t>04/Mar</w:t>
+      </w:r>
     </w:p>
     <w:p>
       <w:pPr>
@@ -187,7 +231,17 @@
         <w:rPr>
           <w:rFonts w:hint="eastAsia"/>
         </w:rPr>
-        <w:t>main scene /Ya</w:t>
+        <w:t xml:space="preserve">main scene </w:t>
+      </w:r>
+      <w:r>
+        <w:t xml:space="preserve"> </w:t>
+      </w:r>
+      <w:r>
+        <w:rPr>
+          <w:rFonts w:hint="eastAsia"/>
+          <w:color w:val="548DD4" w:themeColor="text2" w:themeTint="99"/>
+        </w:rPr>
+        <w:t>/Ya</w:t>
       </w:r>
       <w:r>
         <w:rPr>
@@ -199,7 +253,12 @@
         <w:rPr>
           <w:color w:val="548DD4" w:themeColor="text2" w:themeTint="99"/>
         </w:rPr>
-        <w:tab/>
+        <w:t xml:space="preserve"> </w:t>
+      </w:r>
+      <w:r>
+        <w:rPr>
+          <w:color w:val="548DD4" w:themeColor="text2" w:themeTint="99"/>
+        </w:rPr>
         <w:t xml:space="preserve"> </w:t>
       </w:r>
       <w:r>
@@ -248,10 +307,20 @@
         <w:t>time for every button</w:t>
       </w:r>
       <w:r>
-        <w:rPr>
-          <w:rFonts w:hint="eastAsia"/>
-        </w:rPr>
-        <w:t xml:space="preserve"> /Ya</w:t>
+        <w:t xml:space="preserve"> </w:t>
+      </w:r>
+      <w:r>
+        <w:rPr>
+          <w:rFonts w:hint="eastAsia"/>
+        </w:rPr>
+        <w:t xml:space="preserve"> </w:t>
+      </w:r>
+      <w:r>
+        <w:rPr>
+          <w:rFonts w:hint="eastAsia"/>
+          <w:color w:val="548DD4" w:themeColor="text2" w:themeTint="99"/>
+        </w:rPr>
+        <w:t>/Ya</w:t>
       </w:r>
       <w:r>
         <w:rPr>
@@ -301,6 +370,13 @@
           <w:strike/>
         </w:rPr>
         <w:t>appy input cancel /YA</w:t>
+      </w:r>
+      <w:r>
+        <w:rPr>
+          <w:rFonts w:hint="eastAsia"/>
+          <w:strike/>
+        </w:rPr>
+        <w:t xml:space="preserve"> </w:t>
       </w:r>
     </w:p>
     <w:p>
@@ -479,8 +555,8 @@
   <w:abstractNum w:abstractNumId="0">
     <w:nsid w:val="28F20748"/>
     <w:multiLevelType w:val="hybridMultilevel"/>
-    <w:tmpl w:val="189447E8"/>
-    <w:lvl w:ilvl="0" w:tplc="0409000F">
+    <w:tmpl w:val="E6D4162C"/>
+    <w:lvl w:ilvl="0" w:tplc="D52803FA">
       <w:start w:val="1"/>
       <w:numFmt w:val="decimal"/>
       <w:lvlText w:val="%1."/>
@@ -490,6 +566,7 @@
       </w:pPr>
       <w:rPr>
         <w:rFonts w:hint="default"/>
+        <w:color w:val="auto"/>
       </w:rPr>
     </w:lvl>
     <w:lvl w:ilvl="1" w:tplc="04090019" w:tentative="1">

</xml_diff>